<commit_message>
Add build result at command title
</commit_message>
<xml_diff>
--- a/Doc/CISUtility_說明文件.docx
+++ b/Doc/CISUtility_說明文件.docx
@@ -10,35 +10,25 @@
           <w:szCs w:val="72"/>
         </w:rPr>
       </w:pPr>
+      <w:proofErr w:type="spellStart"/>
       <w:r>
         <w:rPr>
           <w:rFonts w:hint="eastAsia"/>
           <w:sz w:val="72"/>
           <w:szCs w:val="72"/>
         </w:rPr>
-        <w:t xml:space="preserve">ST </w:t>
-      </w:r>
-      <w:proofErr w:type="spellStart"/>
+        <w:t>CISUtility</w:t>
+      </w:r>
+      <w:proofErr w:type="spellEnd"/>
       <w:r>
         <w:rPr>
           <w:rFonts w:hint="eastAsia"/>
           <w:sz w:val="72"/>
           <w:szCs w:val="72"/>
         </w:rPr>
-        <w:t>OrderAPI</w:t>
-      </w:r>
-      <w:proofErr w:type="spellEnd"/>
-      <w:r>
-        <w:rPr>
-          <w:rFonts w:hint="eastAsia"/>
-          <w:sz w:val="72"/>
-          <w:szCs w:val="72"/>
-        </w:rPr>
-        <w:t>開發說明文件</w:t>
-      </w:r>
-    </w:p>
-    <w:bookmarkStart w:id="0" w:name="_GoBack"/>
-    <w:bookmarkEnd w:id="0"/>
+        <w:t>說明文件</w:t>
+      </w:r>
+    </w:p>
     <w:p>
       <w:pPr>
         <w:pStyle w:val="11"/>
@@ -1543,7 +1533,7 @@
       <w:pPr>
         <w:pStyle w:val="1"/>
       </w:pPr>
-      <w:bookmarkStart w:id="1" w:name="_Toc360094856"/>
+      <w:bookmarkStart w:id="0" w:name="_Toc360094856"/>
       <w:r>
         <w:rPr>
           <w:rFonts w:hint="eastAsia"/>
@@ -1551,34 +1541,34 @@
         <w:lastRenderedPageBreak/>
         <w:t>開發環境</w:t>
       </w:r>
+      <w:bookmarkEnd w:id="0"/>
+    </w:p>
+    <w:p>
+      <w:pPr>
+        <w:pStyle w:val="2"/>
+      </w:pPr>
+      <w:bookmarkStart w:id="1" w:name="_Ref360085174"/>
+      <w:bookmarkStart w:id="2" w:name="_Ref360085199"/>
+      <w:bookmarkStart w:id="3" w:name="_Ref360085223"/>
+      <w:bookmarkStart w:id="4" w:name="_Ref360085230"/>
+      <w:bookmarkStart w:id="5" w:name="_Toc360094857"/>
+      <w:r>
+        <w:rPr>
+          <w:rFonts w:hint="eastAsia"/>
+        </w:rPr>
+        <w:t>需要的專案</w:t>
+      </w:r>
+      <w:r>
+        <w:rPr>
+          <w:rFonts w:hint="eastAsia"/>
+        </w:rPr>
+        <w:t>/DLL</w:t>
+      </w:r>
       <w:bookmarkEnd w:id="1"/>
-    </w:p>
-    <w:p>
-      <w:pPr>
-        <w:pStyle w:val="2"/>
-      </w:pPr>
-      <w:bookmarkStart w:id="2" w:name="_Ref360085174"/>
-      <w:bookmarkStart w:id="3" w:name="_Ref360085199"/>
-      <w:bookmarkStart w:id="4" w:name="_Ref360085223"/>
-      <w:bookmarkStart w:id="5" w:name="_Ref360085230"/>
-      <w:bookmarkStart w:id="6" w:name="_Toc360094857"/>
-      <w:r>
-        <w:rPr>
-          <w:rFonts w:hint="eastAsia"/>
-        </w:rPr>
-        <w:t>需要的專案</w:t>
-      </w:r>
-      <w:r>
-        <w:rPr>
-          <w:rFonts w:hint="eastAsia"/>
-        </w:rPr>
-        <w:t>/DLL</w:t>
-      </w:r>
       <w:bookmarkEnd w:id="2"/>
       <w:bookmarkEnd w:id="3"/>
       <w:bookmarkEnd w:id="4"/>
       <w:bookmarkEnd w:id="5"/>
-      <w:bookmarkEnd w:id="6"/>
     </w:p>
     <w:p>
       <w:pPr>
@@ -1760,7 +1750,7 @@
       <w:pPr>
         <w:pStyle w:val="2"/>
       </w:pPr>
-      <w:bookmarkStart w:id="7" w:name="_Toc360094858"/>
+      <w:bookmarkStart w:id="6" w:name="_Toc360094858"/>
       <w:r>
         <w:rPr>
           <w:rFonts w:hint="eastAsia"/>
@@ -1779,7 +1769,7 @@
         </w:rPr>
         <w:t>的存放位置</w:t>
       </w:r>
-      <w:bookmarkEnd w:id="7"/>
+      <w:bookmarkEnd w:id="6"/>
     </w:p>
     <w:p>
       <w:r>
@@ -1934,14 +1924,14 @@
       <w:pPr>
         <w:pStyle w:val="2"/>
       </w:pPr>
-      <w:bookmarkStart w:id="8" w:name="_Toc360094859"/>
+      <w:bookmarkStart w:id="7" w:name="_Toc360094859"/>
       <w:r>
         <w:rPr>
           <w:rFonts w:hint="eastAsia"/>
         </w:rPr>
         <w:t>測試專案</w:t>
       </w:r>
-      <w:bookmarkEnd w:id="8"/>
+      <w:bookmarkEnd w:id="7"/>
     </w:p>
     <w:p>
       <w:pPr>
@@ -1976,26 +1966,17 @@
     <w:p>
       <w:pPr>
         <w:pStyle w:val="1"/>
-        <w:rPr>
-          <w:rFonts w:hint="eastAsia"/>
-        </w:rPr>
-      </w:pPr>
-      <w:bookmarkStart w:id="9" w:name="_Toc360094860"/>
-      <w:r>
-        <w:rPr>
-          <w:rFonts w:hint="eastAsia"/>
-        </w:rPr>
-        <w:lastRenderedPageBreak/>
+      </w:pPr>
+      <w:bookmarkStart w:id="8" w:name="_Toc360094860"/>
+      <w:r>
+        <w:rPr>
+          <w:rFonts w:hint="eastAsia"/>
+        </w:rPr>
         <w:t>開發流程</w:t>
       </w:r>
-      <w:bookmarkEnd w:id="9"/>
-    </w:p>
-    <w:p>
-      <w:pPr>
-        <w:rPr>
-          <w:rFonts w:hint="eastAsia"/>
-        </w:rPr>
-      </w:pPr>
+      <w:bookmarkEnd w:id="8"/>
+    </w:p>
+    <w:p>
       <w:r>
         <w:rPr>
           <w:noProof/>
@@ -2043,6 +2024,7 @@
         <w:rPr>
           <w:rFonts w:hint="eastAsia"/>
         </w:rPr>
+        <w:lastRenderedPageBreak/>
         <w:t>需實作</w:t>
       </w:r>
       <w:proofErr w:type="gramEnd"/>
@@ -2099,14 +2081,14 @@
       <w:pPr>
         <w:pStyle w:val="2"/>
       </w:pPr>
-      <w:bookmarkStart w:id="10" w:name="_Toc360094861"/>
+      <w:bookmarkStart w:id="9" w:name="_Toc360094861"/>
       <w:r>
         <w:rPr>
           <w:rFonts w:hint="eastAsia"/>
         </w:rPr>
         <w:t>參考</w:t>
       </w:r>
-      <w:bookmarkEnd w:id="10"/>
+      <w:bookmarkEnd w:id="9"/>
     </w:p>
     <w:p>
       <w:r>
@@ -2214,8 +2196,8 @@
       <w:pPr>
         <w:pStyle w:val="2"/>
       </w:pPr>
-      <w:bookmarkStart w:id="11" w:name="_Ref360087840"/>
-      <w:bookmarkStart w:id="12" w:name="_Toc360094862"/>
+      <w:bookmarkStart w:id="10" w:name="_Ref360087840"/>
+      <w:bookmarkStart w:id="11" w:name="_Toc360094862"/>
       <w:r>
         <w:rPr>
           <w:rFonts w:hint="eastAsia"/>
@@ -2229,8 +2211,8 @@
         </w:rPr>
         <w:t>OMSService</w:t>
       </w:r>
+      <w:bookmarkEnd w:id="10"/>
       <w:bookmarkEnd w:id="11"/>
-      <w:bookmarkEnd w:id="12"/>
       <w:proofErr w:type="spellEnd"/>
     </w:p>
     <w:p/>
@@ -2381,7 +2363,6 @@
         <w:rPr>
           <w:rFonts w:hint="eastAsia"/>
         </w:rPr>
-        <w:lastRenderedPageBreak/>
         <w:t>IOMSService</w:t>
       </w:r>
       <w:proofErr w:type="spellEnd"/>
@@ -2535,7 +2516,7 @@
       <w:pPr>
         <w:pStyle w:val="2"/>
       </w:pPr>
-      <w:bookmarkStart w:id="13" w:name="_Toc360094863"/>
+      <w:bookmarkStart w:id="12" w:name="_Toc360094863"/>
       <w:r>
         <w:rPr>
           <w:rFonts w:hint="eastAsia"/>
@@ -2556,90 +2537,90 @@
         </w:rPr>
         <w:t>功能</w:t>
       </w:r>
+      <w:bookmarkEnd w:id="12"/>
+    </w:p>
+    <w:p>
+      <w:r>
+        <w:rPr>
+          <w:rFonts w:hint="eastAsia"/>
+        </w:rPr>
+        <w:t>在提供</w:t>
+      </w:r>
+      <w:proofErr w:type="spellStart"/>
+      <w:r>
+        <w:rPr>
+          <w:rFonts w:hint="eastAsia"/>
+        </w:rPr>
+        <w:t>OMSService</w:t>
+      </w:r>
+      <w:proofErr w:type="spellEnd"/>
+      <w:r>
+        <w:rPr>
+          <w:rFonts w:hint="eastAsia"/>
+        </w:rPr>
+        <w:t>實作的</w:t>
+      </w:r>
+      <w:r>
+        <w:rPr>
+          <w:rFonts w:hint="eastAsia"/>
+        </w:rPr>
+        <w:t>DLL</w:t>
+      </w:r>
+      <w:r>
+        <w:rPr>
+          <w:rFonts w:hint="eastAsia"/>
+        </w:rPr>
+        <w:t>中，同時也要實作動態載入</w:t>
+      </w:r>
+      <w:proofErr w:type="spellStart"/>
+      <w:r>
+        <w:rPr>
+          <w:rFonts w:hint="eastAsia"/>
+        </w:rPr>
+        <w:t>OMSService</w:t>
+      </w:r>
+      <w:proofErr w:type="spellEnd"/>
+      <w:r>
+        <w:rPr>
+          <w:rFonts w:hint="eastAsia"/>
+        </w:rPr>
+        <w:t>的一些輔助類別。</w:t>
+      </w:r>
+    </w:p>
+    <w:p/>
+    <w:p>
+      <w:pPr>
+        <w:pStyle w:val="3"/>
+      </w:pPr>
+      <w:bookmarkStart w:id="13" w:name="_Toc360094864"/>
+      <w:r>
+        <w:rPr>
+          <w:rFonts w:hint="eastAsia"/>
+        </w:rPr>
+        <w:t>實作</w:t>
+      </w:r>
+      <w:proofErr w:type="spellStart"/>
+      <w:r>
+        <w:rPr>
+          <w:rFonts w:hint="eastAsia"/>
+        </w:rPr>
+        <w:t>OMSService</w:t>
+      </w:r>
+      <w:proofErr w:type="spellEnd"/>
+      <w:r>
+        <w:rPr>
+          <w:rFonts w:hint="eastAsia"/>
+        </w:rPr>
+        <w:t>所需的設定</w:t>
+      </w:r>
+      <w:proofErr w:type="gramStart"/>
+      <w:r>
+        <w:rPr>
+          <w:rFonts w:hint="eastAsia"/>
+        </w:rPr>
+        <w:t>檔</w:t>
+      </w:r>
       <w:bookmarkEnd w:id="13"/>
-    </w:p>
-    <w:p>
-      <w:r>
-        <w:rPr>
-          <w:rFonts w:hint="eastAsia"/>
-        </w:rPr>
-        <w:t>在提供</w:t>
-      </w:r>
-      <w:proofErr w:type="spellStart"/>
-      <w:r>
-        <w:rPr>
-          <w:rFonts w:hint="eastAsia"/>
-        </w:rPr>
-        <w:t>OMSService</w:t>
-      </w:r>
-      <w:proofErr w:type="spellEnd"/>
-      <w:r>
-        <w:rPr>
-          <w:rFonts w:hint="eastAsia"/>
-        </w:rPr>
-        <w:t>實作的</w:t>
-      </w:r>
-      <w:r>
-        <w:rPr>
-          <w:rFonts w:hint="eastAsia"/>
-        </w:rPr>
-        <w:t>DLL</w:t>
-      </w:r>
-      <w:r>
-        <w:rPr>
-          <w:rFonts w:hint="eastAsia"/>
-        </w:rPr>
-        <w:t>中，同時也要實作動態載入</w:t>
-      </w:r>
-      <w:proofErr w:type="spellStart"/>
-      <w:r>
-        <w:rPr>
-          <w:rFonts w:hint="eastAsia"/>
-        </w:rPr>
-        <w:t>OMSService</w:t>
-      </w:r>
-      <w:proofErr w:type="spellEnd"/>
-      <w:r>
-        <w:rPr>
-          <w:rFonts w:hint="eastAsia"/>
-        </w:rPr>
-        <w:t>的一些輔助類別。</w:t>
-      </w:r>
-    </w:p>
-    <w:p/>
-    <w:p>
-      <w:pPr>
-        <w:pStyle w:val="3"/>
-      </w:pPr>
-      <w:bookmarkStart w:id="14" w:name="_Toc360094864"/>
-      <w:r>
-        <w:rPr>
-          <w:rFonts w:hint="eastAsia"/>
-        </w:rPr>
-        <w:t>實作</w:t>
-      </w:r>
-      <w:proofErr w:type="spellStart"/>
-      <w:r>
-        <w:rPr>
-          <w:rFonts w:hint="eastAsia"/>
-        </w:rPr>
-        <w:t>OMSService</w:t>
-      </w:r>
-      <w:proofErr w:type="spellEnd"/>
-      <w:r>
-        <w:rPr>
-          <w:rFonts w:hint="eastAsia"/>
-        </w:rPr>
-        <w:t>所需的設定</w:t>
-      </w:r>
-      <w:proofErr w:type="gramStart"/>
-      <w:r>
-        <w:rPr>
-          <w:rFonts w:hint="eastAsia"/>
-        </w:rPr>
-        <w:t>檔</w:t>
-      </w:r>
-      <w:bookmarkEnd w:id="14"/>
       <w:proofErr w:type="gramEnd"/>
     </w:p>
     <w:p>
@@ -2765,11 +2746,12 @@
       <w:pPr>
         <w:pStyle w:val="3"/>
       </w:pPr>
-      <w:bookmarkStart w:id="15" w:name="_Toc360094865"/>
-      <w:r>
-        <w:rPr>
-          <w:rFonts w:hint="eastAsia"/>
-        </w:rPr>
+      <w:bookmarkStart w:id="14" w:name="_Toc360094865"/>
+      <w:r>
+        <w:rPr>
+          <w:rFonts w:hint="eastAsia"/>
+        </w:rPr>
+        <w:lastRenderedPageBreak/>
         <w:t>實作設定</w:t>
       </w:r>
       <w:proofErr w:type="gramStart"/>
@@ -2786,7 +2768,7 @@
         </w:rPr>
         <w:t>載入器</w:t>
       </w:r>
-      <w:bookmarkEnd w:id="15"/>
+      <w:bookmarkEnd w:id="14"/>
     </w:p>
     <w:p>
       <w:r>
@@ -2948,81 +2930,279 @@
       <w:pPr>
         <w:pStyle w:val="1"/>
       </w:pPr>
-      <w:bookmarkStart w:id="16" w:name="_Toc360094866"/>
-      <w:r>
-        <w:rPr>
-          <w:rFonts w:hint="eastAsia"/>
-        </w:rPr>
-        <w:lastRenderedPageBreak/>
+      <w:bookmarkStart w:id="15" w:name="_Toc360094866"/>
+      <w:r>
+        <w:rPr>
+          <w:rFonts w:hint="eastAsia"/>
+        </w:rPr>
         <w:t>測試流程</w:t>
       </w:r>
+      <w:bookmarkEnd w:id="15"/>
+    </w:p>
+    <w:p>
+      <w:pPr>
+        <w:pStyle w:val="2"/>
+      </w:pPr>
+      <w:bookmarkStart w:id="16" w:name="_Toc360094867"/>
+      <w:r>
+        <w:rPr>
+          <w:rFonts w:hint="eastAsia"/>
+        </w:rPr>
+        <w:t>測試環境</w:t>
+      </w:r>
       <w:bookmarkEnd w:id="16"/>
     </w:p>
     <w:p>
+      <w:r>
+        <w:rPr>
+          <w:rFonts w:hint="eastAsia"/>
+        </w:rPr>
+        <w:t>取出</w:t>
+      </w:r>
+      <w:r>
+        <w:rPr>
+          <w:rFonts w:hint="eastAsia"/>
+        </w:rPr>
+        <w:t>ST/Source/</w:t>
+      </w:r>
+      <w:proofErr w:type="spellStart"/>
+      <w:r>
+        <w:rPr>
+          <w:rFonts w:hint="eastAsia"/>
+        </w:rPr>
+        <w:t>FirstOrderAPI</w:t>
+      </w:r>
+      <w:proofErr w:type="spellEnd"/>
+      <w:r>
+        <w:rPr>
+          <w:rFonts w:hint="eastAsia"/>
+        </w:rPr>
+        <w:t>專案，利用其中的</w:t>
+      </w:r>
+      <w:r>
+        <w:rPr>
+          <w:rFonts w:hint="eastAsia"/>
+        </w:rPr>
+        <w:t>APIUT</w:t>
+      </w:r>
+      <w:r>
+        <w:rPr>
+          <w:rFonts w:hint="eastAsia"/>
+        </w:rPr>
+        <w:t>專案進行測試</w:t>
+      </w:r>
+    </w:p>
+    <w:p/>
+    <w:p>
       <w:pPr>
         <w:pStyle w:val="2"/>
       </w:pPr>
-      <w:bookmarkStart w:id="17" w:name="_Toc360094867"/>
-      <w:r>
-        <w:rPr>
-          <w:rFonts w:hint="eastAsia"/>
-        </w:rPr>
-        <w:t>測試環境</w:t>
+      <w:bookmarkStart w:id="17" w:name="_Ref360087911"/>
+      <w:bookmarkStart w:id="18" w:name="_Toc360094868"/>
+      <w:r>
+        <w:rPr>
+          <w:rFonts w:hint="eastAsia"/>
+        </w:rPr>
+        <w:t>準備設定</w:t>
+      </w:r>
+      <w:proofErr w:type="gramStart"/>
+      <w:r>
+        <w:rPr>
+          <w:rFonts w:hint="eastAsia"/>
+        </w:rPr>
+        <w:t>檔</w:t>
+      </w:r>
+      <w:proofErr w:type="gramEnd"/>
+      <w:r>
+        <w:rPr>
+          <w:rFonts w:hint="eastAsia"/>
+        </w:rPr>
+        <w:t>範本</w:t>
       </w:r>
       <w:bookmarkEnd w:id="17"/>
-    </w:p>
-    <w:p>
-      <w:r>
-        <w:rPr>
-          <w:rFonts w:hint="eastAsia"/>
-        </w:rPr>
-        <w:t>取出</w:t>
-      </w:r>
-      <w:r>
-        <w:rPr>
-          <w:rFonts w:hint="eastAsia"/>
-        </w:rPr>
-        <w:t>ST/Source/</w:t>
-      </w:r>
-      <w:proofErr w:type="spellStart"/>
-      <w:r>
-        <w:rPr>
-          <w:rFonts w:hint="eastAsia"/>
-        </w:rPr>
-        <w:t>FirstOrderAPI</w:t>
-      </w:r>
-      <w:proofErr w:type="spellEnd"/>
-      <w:r>
-        <w:rPr>
-          <w:rFonts w:hint="eastAsia"/>
-        </w:rPr>
-        <w:t>專案，利用其中的</w:t>
-      </w:r>
-      <w:r>
-        <w:rPr>
-          <w:rFonts w:hint="eastAsia"/>
-        </w:rPr>
-        <w:t>APIUT</w:t>
-      </w:r>
-      <w:r>
-        <w:rPr>
-          <w:rFonts w:hint="eastAsia"/>
-        </w:rPr>
-        <w:t>專案進行測試</w:t>
+      <w:bookmarkEnd w:id="18"/>
+    </w:p>
+    <w:p>
+      <w:r>
+        <w:rPr>
+          <w:rFonts w:hint="eastAsia"/>
+        </w:rPr>
+        <w:t>參考</w:t>
+      </w:r>
+      <w:r>
+        <w:rPr>
+          <w:rFonts w:hint="eastAsia"/>
+        </w:rPr>
+        <w:t>SOMS</w:t>
+      </w:r>
+      <w:r>
+        <w:rPr>
+          <w:rFonts w:hint="eastAsia"/>
+        </w:rPr>
+        <w:t>專案中的</w:t>
+      </w:r>
+      <w:r>
+        <w:rPr>
+          <w:rFonts w:hint="eastAsia"/>
+        </w:rPr>
+        <w:t>UT</w:t>
+      </w:r>
+      <w:r>
+        <w:rPr>
+          <w:rFonts w:hint="eastAsia"/>
+        </w:rPr>
+        <w:t>子專案</w:t>
+      </w:r>
+      <w:proofErr w:type="gramStart"/>
+      <w:r>
+        <w:rPr>
+          <w:rFonts w:hint="eastAsia"/>
+        </w:rPr>
+        <w:t>裏</w:t>
+      </w:r>
+      <w:proofErr w:type="gramEnd"/>
+      <w:r>
+        <w:rPr>
+          <w:rFonts w:hint="eastAsia"/>
+        </w:rPr>
+        <w:t>的</w:t>
+      </w:r>
+      <w:proofErr w:type="spellStart"/>
+      <w:r>
+        <w:rPr>
+          <w:rFonts w:hint="eastAsia"/>
+        </w:rPr>
+        <w:t>TestOMSPlugin.TestSettingXML</w:t>
+      </w:r>
+      <w:proofErr w:type="spellEnd"/>
+      <w:r>
+        <w:rPr>
+          <w:rFonts w:hint="eastAsia"/>
+        </w:rPr>
+        <w:t>()</w:t>
+      </w:r>
+      <w:r>
+        <w:rPr>
+          <w:rFonts w:hint="eastAsia"/>
+        </w:rPr>
+        <w:t>這個函式。</w:t>
+      </w:r>
+      <w:r>
+        <w:rPr>
+          <w:rFonts w:hint="eastAsia"/>
+        </w:rPr>
+        <w:t>將其中的</w:t>
+      </w:r>
+      <w:proofErr w:type="gramStart"/>
+      <w:r>
+        <w:rPr>
+          <w:rFonts w:hint="eastAsia"/>
+        </w:rPr>
+        <w:t>設定檔型別</w:t>
+      </w:r>
+      <w:proofErr w:type="gramEnd"/>
+      <w:r>
+        <w:rPr>
+          <w:rFonts w:hint="eastAsia"/>
+        </w:rPr>
+        <w:t>改成所實作的</w:t>
+      </w:r>
+      <w:proofErr w:type="gramStart"/>
+      <w:r>
+        <w:rPr>
+          <w:rFonts w:hint="eastAsia"/>
+        </w:rPr>
+        <w:t>設定檔型別</w:t>
+      </w:r>
+      <w:proofErr w:type="gramEnd"/>
+      <w:r>
+        <w:rPr>
+          <w:rFonts w:hint="eastAsia"/>
+        </w:rPr>
+        <w:t>，並改寫所需的設定值，輸出一份</w:t>
+      </w:r>
+      <w:r>
+        <w:rPr>
+          <w:rFonts w:hint="eastAsia"/>
+        </w:rPr>
+        <w:t>xml</w:t>
+      </w:r>
+      <w:r>
+        <w:rPr>
+          <w:rFonts w:hint="eastAsia"/>
+        </w:rPr>
+        <w:t>。</w:t>
+      </w:r>
+    </w:p>
+    <w:p>
+      <w:r>
+        <w:rPr>
+          <w:rFonts w:hint="eastAsia"/>
+        </w:rPr>
+        <w:t>這份</w:t>
+      </w:r>
+      <w:r>
+        <w:rPr>
+          <w:rFonts w:hint="eastAsia"/>
+        </w:rPr>
+        <w:t>xml</w:t>
+      </w:r>
+      <w:r>
+        <w:rPr>
+          <w:rFonts w:hint="eastAsia"/>
+        </w:rPr>
+        <w:t>就可以作為未來使用的設定</w:t>
+      </w:r>
+      <w:proofErr w:type="gramStart"/>
+      <w:r>
+        <w:rPr>
+          <w:rFonts w:hint="eastAsia"/>
+        </w:rPr>
+        <w:t>檔</w:t>
+      </w:r>
+      <w:proofErr w:type="gramEnd"/>
+      <w:r>
+        <w:rPr>
+          <w:rFonts w:hint="eastAsia"/>
+        </w:rPr>
+        <w:t>範本</w:t>
       </w:r>
     </w:p>
     <w:p/>
     <w:p>
       <w:pPr>
-        <w:pStyle w:val="2"/>
-      </w:pPr>
-      <w:bookmarkStart w:id="18" w:name="_Ref360087911"/>
-      <w:bookmarkStart w:id="19" w:name="_Toc360094868"/>
-      <w:r>
-        <w:rPr>
-          <w:rFonts w:hint="eastAsia"/>
-        </w:rPr>
-        <w:t>準備設定</w:t>
+        <w:ind w:left="480" w:firstLine="480"/>
+      </w:pPr>
+      <w:r>
+        <w:t>/// &lt;summary&gt;</w:t>
+      </w:r>
+    </w:p>
+    <w:p>
+      <w:r>
+        <w:rPr>
+          <w:rFonts w:hint="eastAsia"/>
+        </w:rPr>
+        <w:t xml:space="preserve">        /// </w:t>
+      </w:r>
+      <w:r>
+        <w:rPr>
+          <w:rFonts w:hint="eastAsia"/>
+        </w:rPr>
+        <w:t>可用來產生實作自</w:t>
+      </w:r>
+      <w:proofErr w:type="spellStart"/>
+      <w:r>
+        <w:rPr>
+          <w:rFonts w:hint="eastAsia"/>
+        </w:rPr>
+        <w:t>IOMSSetting</w:t>
+      </w:r>
+      <w:proofErr w:type="spellEnd"/>
+      <w:r>
+        <w:rPr>
+          <w:rFonts w:hint="eastAsia"/>
+        </w:rPr>
+        <w:t>的設定</w:t>
       </w:r>
       <w:proofErr w:type="gramStart"/>
       <w:r>
@@ -3036,141 +3216,186 @@
         <w:rPr>
           <w:rFonts w:hint="eastAsia"/>
         </w:rPr>
-        <w:t>範本</w:t>
-      </w:r>
-      <w:bookmarkEnd w:id="18"/>
-      <w:bookmarkEnd w:id="19"/>
-    </w:p>
-    <w:p>
-      <w:r>
-        <w:rPr>
-          <w:rFonts w:hint="eastAsia"/>
-        </w:rPr>
-        <w:t>參考</w:t>
-      </w:r>
-      <w:r>
-        <w:rPr>
-          <w:rFonts w:hint="eastAsia"/>
-        </w:rPr>
-        <w:t>SOMS</w:t>
-      </w:r>
-      <w:r>
-        <w:rPr>
-          <w:rFonts w:hint="eastAsia"/>
-        </w:rPr>
-        <w:t>專案中的</w:t>
-      </w:r>
-      <w:r>
-        <w:rPr>
-          <w:rFonts w:hint="eastAsia"/>
-        </w:rPr>
-        <w:t>UT</w:t>
-      </w:r>
-      <w:r>
-        <w:rPr>
-          <w:rFonts w:hint="eastAsia"/>
-        </w:rPr>
-        <w:t>子專案</w:t>
+        <w:t>類別的第一份設定</w:t>
       </w:r>
       <w:proofErr w:type="gramStart"/>
       <w:r>
         <w:rPr>
           <w:rFonts w:hint="eastAsia"/>
         </w:rPr>
-        <w:t>裏</w:t>
+        <w:t>檔</w:t>
       </w:r>
       <w:proofErr w:type="gramEnd"/>
-      <w:r>
-        <w:rPr>
-          <w:rFonts w:hint="eastAsia"/>
-        </w:rPr>
-        <w:t>的</w:t>
-      </w:r>
-      <w:proofErr w:type="spellStart"/>
-      <w:r>
-        <w:rPr>
-          <w:rFonts w:hint="eastAsia"/>
-        </w:rPr>
-        <w:t>TestOMSPlugin.TestSettingXML</w:t>
-      </w:r>
-      <w:proofErr w:type="spellEnd"/>
-      <w:r>
-        <w:rPr>
-          <w:rFonts w:hint="eastAsia"/>
-        </w:rPr>
+    </w:p>
+    <w:p>
+      <w:r>
+        <w:t xml:space="preserve">        /// &lt;/summary&gt;</w:t>
+      </w:r>
+    </w:p>
+    <w:p>
+      <w:r>
+        <w:t xml:space="preserve">        </w:t>
+      </w:r>
+      <w:proofErr w:type="gramStart"/>
+      <w:r>
+        <w:t>public</w:t>
+      </w:r>
+      <w:proofErr w:type="gramEnd"/>
+      <w:r>
+        <w:t xml:space="preserve"> static void </w:t>
+      </w:r>
+      <w:proofErr w:type="spellStart"/>
+      <w:r>
+        <w:t>TestSettingXML</w:t>
+      </w:r>
+      <w:proofErr w:type="spellEnd"/>
+      <w:r>
         <w:t>()</w:t>
       </w:r>
-      <w:r>
-        <w:rPr>
-          <w:rFonts w:hint="eastAsia"/>
-        </w:rPr>
-        <w:t>這個函式。</w:t>
-      </w:r>
-      <w:r>
-        <w:rPr>
-          <w:rFonts w:hint="eastAsia"/>
-        </w:rPr>
-        <w:t>將其中的</w:t>
+    </w:p>
+    <w:p>
+      <w:r>
+        <w:t xml:space="preserve">        {</w:t>
+      </w:r>
+    </w:p>
+    <w:p>
+      <w:r>
+        <w:rPr>
+          <w:rFonts w:hint="eastAsia"/>
+        </w:rPr>
+        <w:t xml:space="preserve">            // </w:t>
+      </w:r>
+      <w:r>
+        <w:rPr>
+          <w:rFonts w:hint="eastAsia"/>
+        </w:rPr>
+        <w:t>產生一個用來進行</w:t>
+      </w:r>
+      <w:r>
+        <w:rPr>
+          <w:rFonts w:hint="eastAsia"/>
+        </w:rPr>
+        <w:t>xml</w:t>
+      </w:r>
+      <w:r>
+        <w:rPr>
+          <w:rFonts w:hint="eastAsia"/>
+        </w:rPr>
+        <w:t>序列化的工具，</w:t>
       </w:r>
       <w:proofErr w:type="gramStart"/>
       <w:r>
         <w:rPr>
           <w:rFonts w:hint="eastAsia"/>
         </w:rPr>
-        <w:t>設定檔型別</w:t>
+        <w:t>型別先任意</w:t>
       </w:r>
       <w:proofErr w:type="gramEnd"/>
       <w:r>
         <w:rPr>
           <w:rFonts w:hint="eastAsia"/>
         </w:rPr>
-        <w:t>改成所實作的</w:t>
-      </w:r>
+        <w:t>指定沒關係</w:t>
+      </w:r>
+    </w:p>
+    <w:p>
+      <w:r>
+        <w:t xml:space="preserve">            </w:t>
+      </w:r>
+      <w:proofErr w:type="spellStart"/>
+      <w:r>
+        <w:t>XmlSerializer</w:t>
+      </w:r>
+      <w:proofErr w:type="spellEnd"/>
+      <w:r>
+        <w:t xml:space="preserve"> xml = new </w:t>
+      </w:r>
+      <w:proofErr w:type="spellStart"/>
       <w:proofErr w:type="gramStart"/>
       <w:r>
-        <w:rPr>
-          <w:rFonts w:hint="eastAsia"/>
-        </w:rPr>
-        <w:t>設定檔型別</w:t>
-      </w:r>
+        <w:t>XmlSerializer</w:t>
+      </w:r>
+      <w:proofErr w:type="spellEnd"/>
+      <w:r>
+        <w:t>(</w:t>
+      </w:r>
+      <w:proofErr w:type="spellStart"/>
       <w:proofErr w:type="gramEnd"/>
       <w:r>
-        <w:rPr>
-          <w:rFonts w:hint="eastAsia"/>
-        </w:rPr>
-        <w:t>，並改寫所需的設定值，輸出一份</w:t>
-      </w:r>
-      <w:r>
-        <w:rPr>
-          <w:rFonts w:hint="eastAsia"/>
-        </w:rPr>
-        <w:t>xml</w:t>
-      </w:r>
-      <w:r>
-        <w:rPr>
-          <w:rFonts w:hint="eastAsia"/>
-        </w:rPr>
-        <w:t>。</w:t>
-      </w:r>
-    </w:p>
-    <w:p>
-      <w:r>
-        <w:rPr>
-          <w:rFonts w:hint="eastAsia"/>
-        </w:rPr>
-        <w:t>這份</w:t>
-      </w:r>
-      <w:r>
-        <w:rPr>
-          <w:rFonts w:hint="eastAsia"/>
-        </w:rPr>
-        <w:t>xml</w:t>
-      </w:r>
-      <w:r>
-        <w:rPr>
-          <w:rFonts w:hint="eastAsia"/>
-        </w:rPr>
-        <w:t>就可以作為未來使用的設定</w:t>
+        <w:t>typeof</w:t>
+      </w:r>
+      <w:proofErr w:type="spellEnd"/>
+      <w:r>
+        <w:t>(</w:t>
+      </w:r>
+      <w:proofErr w:type="spellStart"/>
+      <w:r>
+        <w:t>int</w:t>
+      </w:r>
+      <w:proofErr w:type="spellEnd"/>
+      <w:r>
+        <w:t>));</w:t>
+      </w:r>
+    </w:p>
+    <w:p/>
+    <w:p>
+      <w:r>
+        <w:rPr>
+          <w:rFonts w:hint="eastAsia"/>
+        </w:rPr>
+        <w:t xml:space="preserve">            // </w:t>
+      </w:r>
+      <w:r>
+        <w:rPr>
+          <w:rFonts w:hint="eastAsia"/>
+        </w:rPr>
+        <w:t>產生一個設定檔的儲存體，用</w:t>
+      </w:r>
+      <w:proofErr w:type="spellStart"/>
+      <w:r>
+        <w:rPr>
+          <w:rFonts w:hint="eastAsia"/>
+        </w:rPr>
+        <w:t>DataCollection</w:t>
+      </w:r>
+      <w:proofErr w:type="spellEnd"/>
+      <w:r>
+        <w:rPr>
+          <w:rFonts w:hint="eastAsia"/>
+        </w:rPr>
+        <w:t>&lt;T&gt;</w:t>
+      </w:r>
+      <w:r>
+        <w:rPr>
+          <w:rFonts w:hint="eastAsia"/>
+        </w:rPr>
+        <w:t>類別，它是以</w:t>
+      </w:r>
+      <w:r>
+        <w:rPr>
+          <w:rFonts w:hint="eastAsia"/>
+        </w:rPr>
+        <w:t>List&lt;T&gt;</w:t>
+      </w:r>
+      <w:r>
+        <w:rPr>
+          <w:rFonts w:hint="eastAsia"/>
+        </w:rPr>
+        <w:t>作為儲存的方式</w:t>
+      </w:r>
+    </w:p>
+    <w:p>
+      <w:r>
+        <w:rPr>
+          <w:rFonts w:hint="eastAsia"/>
+        </w:rPr>
+        <w:t xml:space="preserve">            // </w:t>
+      </w:r>
+      <w:r>
+        <w:rPr>
+          <w:rFonts w:hint="eastAsia"/>
+        </w:rPr>
+        <w:t>可以支援多份的設定</w:t>
       </w:r>
       <w:proofErr w:type="gramStart"/>
       <w:r>
@@ -3180,443 +3405,6 @@
         <w:t>檔</w:t>
       </w:r>
       <w:proofErr w:type="gramEnd"/>
-      <w:r>
-        <w:rPr>
-          <w:rFonts w:hint="eastAsia"/>
-        </w:rPr>
-        <w:t>範本</w:t>
-      </w:r>
-    </w:p>
-    <w:p/>
-    <w:p>
-      <w:pPr>
-        <w:ind w:left="480" w:firstLine="480"/>
-      </w:pPr>
-      <w:r>
-        <w:t>/// &lt;summary&gt;</w:t>
-      </w:r>
-    </w:p>
-    <w:p>
-      <w:r>
-        <w:rPr>
-          <w:rFonts w:hint="eastAsia"/>
-        </w:rPr>
-        <w:t xml:space="preserve">        /// </w:t>
-      </w:r>
-      <w:r>
-        <w:rPr>
-          <w:rFonts w:hint="eastAsia"/>
-        </w:rPr>
-        <w:t>可用來產生實作自</w:t>
-      </w:r>
-      <w:proofErr w:type="spellStart"/>
-      <w:r>
-        <w:rPr>
-          <w:rFonts w:hint="eastAsia"/>
-        </w:rPr>
-        <w:t>IOMSSetting</w:t>
-      </w:r>
-      <w:proofErr w:type="spellEnd"/>
-      <w:r>
-        <w:rPr>
-          <w:rFonts w:hint="eastAsia"/>
-        </w:rPr>
-        <w:t>的設定</w:t>
-      </w:r>
-      <w:proofErr w:type="gramStart"/>
-      <w:r>
-        <w:rPr>
-          <w:rFonts w:hint="eastAsia"/>
-        </w:rPr>
-        <w:t>檔</w:t>
-      </w:r>
-      <w:proofErr w:type="gramEnd"/>
-      <w:r>
-        <w:rPr>
-          <w:rFonts w:hint="eastAsia"/>
-        </w:rPr>
-        <w:t>類別的第一份設定</w:t>
-      </w:r>
-      <w:proofErr w:type="gramStart"/>
-      <w:r>
-        <w:rPr>
-          <w:rFonts w:hint="eastAsia"/>
-        </w:rPr>
-        <w:t>檔</w:t>
-      </w:r>
-      <w:proofErr w:type="gramEnd"/>
-    </w:p>
-    <w:p>
-      <w:r>
-        <w:t xml:space="preserve">        /// &lt;/summary&gt;</w:t>
-      </w:r>
-    </w:p>
-    <w:p>
-      <w:r>
-        <w:t xml:space="preserve">        </w:t>
-      </w:r>
-      <w:proofErr w:type="gramStart"/>
-      <w:r>
-        <w:t>public</w:t>
-      </w:r>
-      <w:proofErr w:type="gramEnd"/>
-      <w:r>
-        <w:t xml:space="preserve"> static void </w:t>
-      </w:r>
-      <w:proofErr w:type="spellStart"/>
-      <w:r>
-        <w:t>TestSettingXML</w:t>
-      </w:r>
-      <w:proofErr w:type="spellEnd"/>
-      <w:r>
-        <w:t>()</w:t>
-      </w:r>
-    </w:p>
-    <w:p>
-      <w:r>
-        <w:t xml:space="preserve">        {</w:t>
-      </w:r>
-    </w:p>
-    <w:p>
-      <w:r>
-        <w:rPr>
-          <w:rFonts w:hint="eastAsia"/>
-        </w:rPr>
-        <w:t xml:space="preserve">            // </w:t>
-      </w:r>
-      <w:r>
-        <w:rPr>
-          <w:rFonts w:hint="eastAsia"/>
-        </w:rPr>
-        <w:t>產生一個用來進行</w:t>
-      </w:r>
-      <w:r>
-        <w:rPr>
-          <w:rFonts w:hint="eastAsia"/>
-        </w:rPr>
-        <w:t>xml</w:t>
-      </w:r>
-      <w:r>
-        <w:rPr>
-          <w:rFonts w:hint="eastAsia"/>
-        </w:rPr>
-        <w:t>序列化的工具，</w:t>
-      </w:r>
-      <w:proofErr w:type="gramStart"/>
-      <w:r>
-        <w:rPr>
-          <w:rFonts w:hint="eastAsia"/>
-        </w:rPr>
-        <w:t>型別先任意</w:t>
-      </w:r>
-      <w:proofErr w:type="gramEnd"/>
-      <w:r>
-        <w:rPr>
-          <w:rFonts w:hint="eastAsia"/>
-        </w:rPr>
-        <w:t>指定沒關係</w:t>
-      </w:r>
-    </w:p>
-    <w:p>
-      <w:r>
-        <w:t xml:space="preserve">            </w:t>
-      </w:r>
-      <w:proofErr w:type="spellStart"/>
-      <w:r>
-        <w:t>XmlSerializer</w:t>
-      </w:r>
-      <w:proofErr w:type="spellEnd"/>
-      <w:r>
-        <w:t xml:space="preserve"> xml = new </w:t>
-      </w:r>
-      <w:proofErr w:type="spellStart"/>
-      <w:proofErr w:type="gramStart"/>
-      <w:r>
-        <w:t>XmlSerializer</w:t>
-      </w:r>
-      <w:proofErr w:type="spellEnd"/>
-      <w:r>
-        <w:t>(</w:t>
-      </w:r>
-      <w:proofErr w:type="spellStart"/>
-      <w:proofErr w:type="gramEnd"/>
-      <w:r>
-        <w:t>typeof</w:t>
-      </w:r>
-      <w:proofErr w:type="spellEnd"/>
-      <w:r>
-        <w:t>(</w:t>
-      </w:r>
-      <w:proofErr w:type="spellStart"/>
-      <w:r>
-        <w:t>int</w:t>
-      </w:r>
-      <w:proofErr w:type="spellEnd"/>
-      <w:r>
-        <w:t>));</w:t>
-      </w:r>
-    </w:p>
-    <w:p/>
-    <w:p>
-      <w:r>
-        <w:rPr>
-          <w:rFonts w:hint="eastAsia"/>
-        </w:rPr>
-        <w:t xml:space="preserve">            // </w:t>
-      </w:r>
-      <w:r>
-        <w:rPr>
-          <w:rFonts w:hint="eastAsia"/>
-        </w:rPr>
-        <w:t>產生一個設定檔的儲存體，用</w:t>
-      </w:r>
-      <w:proofErr w:type="spellStart"/>
-      <w:r>
-        <w:rPr>
-          <w:rFonts w:hint="eastAsia"/>
-        </w:rPr>
-        <w:t>DataCollection</w:t>
-      </w:r>
-      <w:proofErr w:type="spellEnd"/>
-      <w:r>
-        <w:rPr>
-          <w:rFonts w:hint="eastAsia"/>
-        </w:rPr>
-        <w:t>&lt;T&gt;</w:t>
-      </w:r>
-      <w:r>
-        <w:rPr>
-          <w:rFonts w:hint="eastAsia"/>
-        </w:rPr>
-        <w:t>類別，它是以</w:t>
-      </w:r>
-      <w:r>
-        <w:rPr>
-          <w:rFonts w:hint="eastAsia"/>
-        </w:rPr>
-        <w:t>List&lt;T&gt;</w:t>
-      </w:r>
-      <w:r>
-        <w:rPr>
-          <w:rFonts w:hint="eastAsia"/>
-        </w:rPr>
-        <w:t>作為儲存的方式</w:t>
-      </w:r>
-    </w:p>
-    <w:p>
-      <w:r>
-        <w:rPr>
-          <w:rFonts w:hint="eastAsia"/>
-        </w:rPr>
-        <w:t xml:space="preserve">            // </w:t>
-      </w:r>
-      <w:r>
-        <w:rPr>
-          <w:rFonts w:hint="eastAsia"/>
-        </w:rPr>
-        <w:t>可以支援多份的設定</w:t>
-      </w:r>
-      <w:proofErr w:type="gramStart"/>
-      <w:r>
-        <w:rPr>
-          <w:rFonts w:hint="eastAsia"/>
-        </w:rPr>
-        <w:t>檔</w:t>
-      </w:r>
-      <w:proofErr w:type="gramEnd"/>
-    </w:p>
-    <w:p>
-      <w:r>
-        <w:t xml:space="preserve">            </w:t>
-      </w:r>
-      <w:proofErr w:type="spellStart"/>
-      <w:r>
-        <w:t>DataCollection</w:t>
-      </w:r>
-      <w:proofErr w:type="spellEnd"/>
-      <w:r>
-        <w:t>&lt;</w:t>
-      </w:r>
-      <w:proofErr w:type="spellStart"/>
-      <w:r>
-        <w:t>BTSetting</w:t>
-      </w:r>
-      <w:proofErr w:type="spellEnd"/>
-      <w:r>
-        <w:t xml:space="preserve">&gt; </w:t>
-      </w:r>
-      <w:proofErr w:type="spellStart"/>
-      <w:r>
-        <w:t>btSettingPool</w:t>
-      </w:r>
-      <w:proofErr w:type="spellEnd"/>
-      <w:r>
-        <w:t xml:space="preserve"> = new </w:t>
-      </w:r>
-      <w:proofErr w:type="spellStart"/>
-      <w:r>
-        <w:t>DataCollection</w:t>
-      </w:r>
-      <w:proofErr w:type="spellEnd"/>
-      <w:r>
-        <w:t>&lt;</w:t>
-      </w:r>
-      <w:proofErr w:type="spellStart"/>
-      <w:r>
-        <w:t>BTSetting</w:t>
-      </w:r>
-      <w:proofErr w:type="spellEnd"/>
-      <w:proofErr w:type="gramStart"/>
-      <w:r>
-        <w:t>&gt;(</w:t>
-      </w:r>
-      <w:proofErr w:type="gramEnd"/>
-      <w:r>
-        <w:t>);</w:t>
-      </w:r>
-    </w:p>
-    <w:p/>
-    <w:p>
-      <w:r>
-        <w:rPr>
-          <w:rFonts w:hint="eastAsia"/>
-        </w:rPr>
-        <w:t xml:space="preserve">            // </w:t>
-      </w:r>
-      <w:r>
-        <w:rPr>
-          <w:rFonts w:hint="eastAsia"/>
-        </w:rPr>
-        <w:t>新增一份設定</w:t>
-      </w:r>
-      <w:proofErr w:type="gramStart"/>
-      <w:r>
-        <w:rPr>
-          <w:rFonts w:hint="eastAsia"/>
-        </w:rPr>
-        <w:t>檔</w:t>
-      </w:r>
-      <w:proofErr w:type="gramEnd"/>
-    </w:p>
-    <w:p>
-      <w:r>
-        <w:t xml:space="preserve">            </w:t>
-      </w:r>
-      <w:proofErr w:type="spellStart"/>
-      <w:r>
-        <w:t>BTSetting</w:t>
-      </w:r>
-      <w:proofErr w:type="spellEnd"/>
-      <w:r>
-        <w:t xml:space="preserve"> </w:t>
-      </w:r>
-      <w:proofErr w:type="spellStart"/>
-      <w:r>
-        <w:t>bt</w:t>
-      </w:r>
-      <w:proofErr w:type="spellEnd"/>
-      <w:r>
-        <w:t xml:space="preserve"> = new </w:t>
-      </w:r>
-      <w:proofErr w:type="spellStart"/>
-      <w:proofErr w:type="gramStart"/>
-      <w:r>
-        <w:t>BTSetting</w:t>
-      </w:r>
-      <w:proofErr w:type="spellEnd"/>
-      <w:r>
-        <w:t>(</w:t>
-      </w:r>
-      <w:proofErr w:type="gramEnd"/>
-      <w:r>
-        <w:t>);</w:t>
-      </w:r>
-    </w:p>
-    <w:p>
-      <w:r>
-        <w:t xml:space="preserve">            </w:t>
-      </w:r>
-      <w:proofErr w:type="spellStart"/>
-      <w:r>
-        <w:t>bt.AssemblyFile</w:t>
-      </w:r>
-      <w:proofErr w:type="spellEnd"/>
-      <w:r>
-        <w:t xml:space="preserve"> = "KGI.TW.Der.BTOMSService.dll";</w:t>
-      </w:r>
-    </w:p>
-    <w:p>
-      <w:r>
-        <w:t xml:space="preserve">            </w:t>
-      </w:r>
-      <w:proofErr w:type="spellStart"/>
-      <w:r>
-        <w:t>bt.OMSType</w:t>
-      </w:r>
-      <w:proofErr w:type="spellEnd"/>
-      <w:r>
-        <w:t xml:space="preserve"> = "</w:t>
-      </w:r>
-      <w:proofErr w:type="spellStart"/>
-      <w:r>
-        <w:t>KGI.TW.Der.BTOMSService.BTOMSServiceAgent</w:t>
-      </w:r>
-      <w:proofErr w:type="spellEnd"/>
-      <w:r>
-        <w:t>";</w:t>
-      </w:r>
-    </w:p>
-    <w:p>
-      <w:r>
-        <w:t xml:space="preserve">            </w:t>
-      </w:r>
-      <w:proofErr w:type="spellStart"/>
-      <w:r>
-        <w:t>bt.ServiceCode</w:t>
-      </w:r>
-      <w:proofErr w:type="spellEnd"/>
-      <w:r>
-        <w:t xml:space="preserve"> = "BT1";</w:t>
-      </w:r>
-    </w:p>
-    <w:p>
-      <w:r>
-        <w:t xml:space="preserve">            </w:t>
-      </w:r>
-      <w:proofErr w:type="spellStart"/>
-      <w:r>
-        <w:t>bt.BTService</w:t>
-      </w:r>
-      <w:proofErr w:type="spellEnd"/>
-      <w:r>
-        <w:t xml:space="preserve"> = "17001";</w:t>
-      </w:r>
-    </w:p>
-    <w:p>
-      <w:r>
-        <w:t xml:space="preserve">            </w:t>
-      </w:r>
-      <w:proofErr w:type="spellStart"/>
-      <w:r>
-        <w:t>bt.BTNetwork</w:t>
-      </w:r>
-      <w:proofErr w:type="spellEnd"/>
-      <w:r>
-        <w:t xml:space="preserve"> = "";</w:t>
-      </w:r>
-    </w:p>
-    <w:p>
-      <w:r>
-        <w:t xml:space="preserve">            </w:t>
-      </w:r>
-      <w:proofErr w:type="spellStart"/>
-      <w:r>
-        <w:t>bt.BTDaemon</w:t>
-      </w:r>
-      <w:proofErr w:type="spellEnd"/>
-      <w:r>
-        <w:t xml:space="preserve"> = "10.32.242.41:7500";</w:t>
-      </w:r>
     </w:p>
     <w:p>
       <w:r>
@@ -3625,6 +3413,199 @@
       </w:r>
       <w:proofErr w:type="spellStart"/>
       <w:r>
+        <w:t>DataCollection</w:t>
+      </w:r>
+      <w:proofErr w:type="spellEnd"/>
+      <w:r>
+        <w:t>&lt;</w:t>
+      </w:r>
+      <w:proofErr w:type="spellStart"/>
+      <w:r>
+        <w:t>BTSetting</w:t>
+      </w:r>
+      <w:proofErr w:type="spellEnd"/>
+      <w:r>
+        <w:t xml:space="preserve">&gt; </w:t>
+      </w:r>
+      <w:proofErr w:type="spellStart"/>
+      <w:r>
+        <w:t>btSettingPool</w:t>
+      </w:r>
+      <w:proofErr w:type="spellEnd"/>
+      <w:r>
+        <w:t xml:space="preserve"> = new </w:t>
+      </w:r>
+      <w:proofErr w:type="spellStart"/>
+      <w:r>
+        <w:t>DataCollection</w:t>
+      </w:r>
+      <w:proofErr w:type="spellEnd"/>
+      <w:r>
+        <w:t>&lt;</w:t>
+      </w:r>
+      <w:proofErr w:type="spellStart"/>
+      <w:r>
+        <w:t>BTSetting</w:t>
+      </w:r>
+      <w:proofErr w:type="spellEnd"/>
+      <w:proofErr w:type="gramStart"/>
+      <w:r>
+        <w:t>&gt;(</w:t>
+      </w:r>
+      <w:proofErr w:type="gramEnd"/>
+      <w:r>
+        <w:t>);</w:t>
+      </w:r>
+    </w:p>
+    <w:p/>
+    <w:p>
+      <w:r>
+        <w:rPr>
+          <w:rFonts w:hint="eastAsia"/>
+        </w:rPr>
+        <w:t xml:space="preserve">            // </w:t>
+      </w:r>
+      <w:r>
+        <w:rPr>
+          <w:rFonts w:hint="eastAsia"/>
+        </w:rPr>
+        <w:t>新增一份設定</w:t>
+      </w:r>
+      <w:proofErr w:type="gramStart"/>
+      <w:r>
+        <w:rPr>
+          <w:rFonts w:hint="eastAsia"/>
+        </w:rPr>
+        <w:t>檔</w:t>
+      </w:r>
+      <w:proofErr w:type="gramEnd"/>
+    </w:p>
+    <w:p>
+      <w:r>
+        <w:t xml:space="preserve">            </w:t>
+      </w:r>
+      <w:proofErr w:type="spellStart"/>
+      <w:r>
+        <w:t>BTSetting</w:t>
+      </w:r>
+      <w:proofErr w:type="spellEnd"/>
+      <w:r>
+        <w:t xml:space="preserve"> </w:t>
+      </w:r>
+      <w:proofErr w:type="spellStart"/>
+      <w:r>
+        <w:t>bt</w:t>
+      </w:r>
+      <w:proofErr w:type="spellEnd"/>
+      <w:r>
+        <w:t xml:space="preserve"> = new </w:t>
+      </w:r>
+      <w:proofErr w:type="spellStart"/>
+      <w:proofErr w:type="gramStart"/>
+      <w:r>
+        <w:t>BTSetting</w:t>
+      </w:r>
+      <w:proofErr w:type="spellEnd"/>
+      <w:r>
+        <w:t>(</w:t>
+      </w:r>
+      <w:proofErr w:type="gramEnd"/>
+      <w:r>
+        <w:t>);</w:t>
+      </w:r>
+    </w:p>
+    <w:p>
+      <w:r>
+        <w:t xml:space="preserve">            </w:t>
+      </w:r>
+      <w:proofErr w:type="spellStart"/>
+      <w:r>
+        <w:t>bt.AssemblyFile</w:t>
+      </w:r>
+      <w:proofErr w:type="spellEnd"/>
+      <w:r>
+        <w:t xml:space="preserve"> = "KGI.TW.Der.BTOMSService.dll";</w:t>
+      </w:r>
+    </w:p>
+    <w:p>
+      <w:r>
+        <w:t xml:space="preserve">            </w:t>
+      </w:r>
+      <w:proofErr w:type="spellStart"/>
+      <w:r>
+        <w:t>bt.OMSType</w:t>
+      </w:r>
+      <w:proofErr w:type="spellEnd"/>
+      <w:r>
+        <w:t xml:space="preserve"> = "</w:t>
+      </w:r>
+      <w:proofErr w:type="spellStart"/>
+      <w:r>
+        <w:t>KGI.TW.Der.BTOMSService.BTOMSServiceAgent</w:t>
+      </w:r>
+      <w:proofErr w:type="spellEnd"/>
+      <w:r>
+        <w:t>";</w:t>
+      </w:r>
+    </w:p>
+    <w:p>
+      <w:r>
+        <w:t xml:space="preserve">            </w:t>
+      </w:r>
+      <w:proofErr w:type="spellStart"/>
+      <w:r>
+        <w:t>bt.ServiceCode</w:t>
+      </w:r>
+      <w:proofErr w:type="spellEnd"/>
+      <w:r>
+        <w:t xml:space="preserve"> = "BT1";</w:t>
+      </w:r>
+    </w:p>
+    <w:p>
+      <w:r>
+        <w:t xml:space="preserve">            </w:t>
+      </w:r>
+      <w:proofErr w:type="spellStart"/>
+      <w:r>
+        <w:t>bt.BTService</w:t>
+      </w:r>
+      <w:proofErr w:type="spellEnd"/>
+      <w:r>
+        <w:t xml:space="preserve"> = "17001";</w:t>
+      </w:r>
+    </w:p>
+    <w:p>
+      <w:r>
+        <w:t xml:space="preserve">            </w:t>
+      </w:r>
+      <w:proofErr w:type="spellStart"/>
+      <w:r>
+        <w:t>bt.BTNetwork</w:t>
+      </w:r>
+      <w:proofErr w:type="spellEnd"/>
+      <w:r>
+        <w:t xml:space="preserve"> = "";</w:t>
+      </w:r>
+    </w:p>
+    <w:p>
+      <w:r>
+        <w:t xml:space="preserve">            </w:t>
+      </w:r>
+      <w:proofErr w:type="spellStart"/>
+      <w:r>
+        <w:t>bt.BTDaemon</w:t>
+      </w:r>
+      <w:proofErr w:type="spellEnd"/>
+      <w:r>
+        <w:t xml:space="preserve"> = "10.32.242.41:7500";</w:t>
+      </w:r>
+    </w:p>
+    <w:p>
+      <w:r>
+        <w:t xml:space="preserve">            </w:t>
+      </w:r>
+      <w:proofErr w:type="spellStart"/>
+      <w:r>
         <w:t>bt.BTSendSubject</w:t>
       </w:r>
       <w:proofErr w:type="spellEnd"/>
@@ -3823,7 +3804,7 @@
       <w:pPr>
         <w:pStyle w:val="2"/>
       </w:pPr>
-      <w:bookmarkStart w:id="20" w:name="_Toc360094869"/>
+      <w:bookmarkStart w:id="19" w:name="_Toc360094869"/>
       <w:r>
         <w:rPr>
           <w:rFonts w:hint="eastAsia"/>
@@ -3836,7 +3817,7 @@
         </w:rPr>
         <w:t>並測試</w:t>
       </w:r>
-      <w:bookmarkEnd w:id="20"/>
+      <w:bookmarkEnd w:id="19"/>
     </w:p>
     <w:p/>
     <w:p>
@@ -4359,7 +4340,14 @@
         <w:rPr>
           <w:rFonts w:hint="eastAsia"/>
         </w:rPr>
-        <w:t>的類別完整名稱</w:t>
+        <w:t>的類別完整</w:t>
+      </w:r>
+      <w:r>
+        <w:rPr>
+          <w:rFonts w:hint="eastAsia"/>
+        </w:rPr>
+        <w:lastRenderedPageBreak/>
+        <w:t>名稱</w:t>
       </w:r>
     </w:p>
     <w:p>
@@ -4501,11 +4489,7 @@
     </w:p>
     <w:p>
       <w:r>
-        <w:t xml:space="preserve">      </w:t>
-      </w:r>
-      <w:r>
-        <w:lastRenderedPageBreak/>
-        <w:t>&lt;SettingLoaderType&gt;</w:t>
+        <w:t xml:space="preserve">      &lt;SettingLoaderType&gt;</w:t>
       </w:r>
       <w:r>
         <w:rPr>
@@ -4614,7 +4598,7 @@
       <w:pPr>
         <w:pStyle w:val="2"/>
       </w:pPr>
-      <w:bookmarkStart w:id="21" w:name="_Toc360094870"/>
+      <w:bookmarkStart w:id="20" w:name="_Toc360094870"/>
       <w:proofErr w:type="spellStart"/>
       <w:r>
         <w:rPr>
@@ -4629,7 +4613,7 @@
         </w:rPr>
         <w:t>簡介</w:t>
       </w:r>
-      <w:bookmarkEnd w:id="21"/>
+      <w:bookmarkEnd w:id="20"/>
     </w:p>
     <w:p>
       <w:r>
@@ -5161,6 +5145,7 @@
         <w:rPr>
           <w:rFonts w:hint="eastAsia"/>
         </w:rPr>
+        <w:lastRenderedPageBreak/>
         <w:t>下單</w:t>
       </w:r>
     </w:p>
@@ -5331,8 +5316,12 @@
     <w:p/>
     <w:p/>
     <w:sectPr>
-      <w:headerReference w:type="default" r:id="rId12"/>
-      <w:footerReference w:type="default" r:id="rId13"/>
+      <w:headerReference w:type="even" r:id="rId12"/>
+      <w:headerReference w:type="default" r:id="rId13"/>
+      <w:footerReference w:type="even" r:id="rId14"/>
+      <w:footerReference w:type="default" r:id="rId15"/>
+      <w:headerReference w:type="first" r:id="rId16"/>
+      <w:footerReference w:type="first" r:id="rId17"/>
       <w:pgSz w:w="11906" w:h="16838"/>
       <w:pgMar w:top="1440" w:right="1800" w:bottom="1440" w:left="1800" w:header="851" w:footer="992" w:gutter="0"/>
       <w:cols w:space="425"/>
@@ -5366,6 +5355,16 @@
   <w:p>
     <w:pPr>
       <w:pStyle w:val="a6"/>
+    </w:pPr>
+  </w:p>
+</w:ftr>
+</file>
+
+<file path=word/footer2.xml><?xml version="1.0" encoding="utf-8"?>
+<w:ftr xmlns:wpc="http://schemas.microsoft.com/office/word/2010/wordprocessingCanvas" xmlns:mc="http://schemas.openxmlformats.org/markup-compatibility/2006" xmlns:o="urn:schemas-microsoft-com:office:office" xmlns:r="http://schemas.openxmlformats.org/officeDocument/2006/relationships" xmlns:m="http://schemas.openxmlformats.org/officeDocument/2006/math" xmlns:v="urn:schemas-microsoft-com:vml" xmlns:wp14="http://schemas.microsoft.com/office/word/2010/wordprocessingDrawing" xmlns:wp="http://schemas.openxmlformats.org/drawingml/2006/wordprocessingDrawing" xmlns:w10="urn:schemas-microsoft-com:office:word" xmlns:w="http://schemas.openxmlformats.org/wordprocessingml/2006/main" xmlns:w14="http://schemas.microsoft.com/office/word/2010/wordml" xmlns:wpg="http://schemas.microsoft.com/office/word/2010/wordprocessingGroup" xmlns:wpi="http://schemas.microsoft.com/office/word/2010/wordprocessingInk" xmlns:wne="http://schemas.microsoft.com/office/word/2006/wordml" xmlns:wps="http://schemas.microsoft.com/office/word/2010/wordprocessingShape" mc:Ignorable="w14 wp14">
+  <w:p>
+    <w:pPr>
+      <w:pStyle w:val="a6"/>
       <w:jc w:val="right"/>
     </w:pPr>
     <w:r>
@@ -5397,6 +5396,16 @@
 </w:ftr>
 </file>
 
+<file path=word/footer3.xml><?xml version="1.0" encoding="utf-8"?>
+<w:ftr xmlns:wpc="http://schemas.microsoft.com/office/word/2010/wordprocessingCanvas" xmlns:mc="http://schemas.openxmlformats.org/markup-compatibility/2006" xmlns:o="urn:schemas-microsoft-com:office:office" xmlns:r="http://schemas.openxmlformats.org/officeDocument/2006/relationships" xmlns:m="http://schemas.openxmlformats.org/officeDocument/2006/math" xmlns:v="urn:schemas-microsoft-com:vml" xmlns:wp14="http://schemas.microsoft.com/office/word/2010/wordprocessingDrawing" xmlns:wp="http://schemas.openxmlformats.org/drawingml/2006/wordprocessingDrawing" xmlns:w10="urn:schemas-microsoft-com:office:word" xmlns:w="http://schemas.openxmlformats.org/wordprocessingml/2006/main" xmlns:w14="http://schemas.microsoft.com/office/word/2010/wordml" xmlns:wpg="http://schemas.microsoft.com/office/word/2010/wordprocessingGroup" xmlns:wpi="http://schemas.microsoft.com/office/word/2010/wordprocessingInk" xmlns:wne="http://schemas.microsoft.com/office/word/2006/wordml" xmlns:wps="http://schemas.microsoft.com/office/word/2010/wordprocessingShape" mc:Ignorable="w14 wp14">
+  <w:p>
+    <w:pPr>
+      <w:pStyle w:val="a6"/>
+    </w:pPr>
+  </w:p>
+</w:ftr>
+</file>
+
 <file path=word/footnotes.xml><?xml version="1.0" encoding="utf-8"?>
 <w:footnotes xmlns:wpc="http://schemas.microsoft.com/office/word/2010/wordprocessingCanvas" xmlns:mc="http://schemas.openxmlformats.org/markup-compatibility/2006" xmlns:o="urn:schemas-microsoft-com:office:office" xmlns:r="http://schemas.openxmlformats.org/officeDocument/2006/relationships" xmlns:m="http://schemas.openxmlformats.org/officeDocument/2006/math" xmlns:v="urn:schemas-microsoft-com:vml" xmlns:wp14="http://schemas.microsoft.com/office/word/2010/wordprocessingDrawing" xmlns:wp="http://schemas.openxmlformats.org/drawingml/2006/wordprocessingDrawing" xmlns:w10="urn:schemas-microsoft-com:office:word" xmlns:w="http://schemas.openxmlformats.org/wordprocessingml/2006/main" xmlns:w14="http://schemas.microsoft.com/office/word/2010/wordml" xmlns:wpg="http://schemas.microsoft.com/office/word/2010/wordprocessingGroup" xmlns:wpi="http://schemas.microsoft.com/office/word/2010/wordprocessingInk" xmlns:wne="http://schemas.microsoft.com/office/word/2006/wordml" xmlns:wps="http://schemas.microsoft.com/office/word/2010/wordprocessingShape" mc:Ignorable="w14 wp14">
   <w:footnote w:type="separator" w:id="-1">
@@ -5422,59 +5431,28 @@
     <w:pPr>
       <w:pStyle w:val="a4"/>
     </w:pPr>
-    <w:r>
-      <w:rPr>
-        <w:noProof/>
-      </w:rPr>
-      <w:drawing>
-        <wp:inline distT="0" distB="0" distL="0" distR="0">
-          <wp:extent cx="1457325" cy="419100"/>
-          <wp:effectExtent l="0" t="0" r="9525" b="0"/>
-          <wp:docPr id="4" name="圖片 4" descr="KGI Logo"/>
-          <wp:cNvGraphicFramePr>
-            <a:graphicFrameLocks xmlns:a="http://schemas.openxmlformats.org/drawingml/2006/main" noChangeAspect="1"/>
-          </wp:cNvGraphicFramePr>
-          <a:graphic xmlns:a="http://schemas.openxmlformats.org/drawingml/2006/main">
-            <a:graphicData uri="http://schemas.openxmlformats.org/drawingml/2006/picture">
-              <pic:pic xmlns:pic="http://schemas.openxmlformats.org/drawingml/2006/picture">
-                <pic:nvPicPr>
-                  <pic:cNvPr id="0" name="Picture 1" descr="KGI Logo"/>
-                  <pic:cNvPicPr>
-                    <a:picLocks noChangeAspect="1" noChangeArrowheads="1"/>
-                  </pic:cNvPicPr>
-                </pic:nvPicPr>
-                <pic:blipFill>
-                  <a:blip r:embed="rId1">
-                    <a:extLst>
-                      <a:ext uri="{28A0092B-C50C-407E-A947-70E740481C1C}">
-                        <a14:useLocalDpi xmlns:a14="http://schemas.microsoft.com/office/drawing/2010/main" val="0"/>
-                      </a:ext>
-                    </a:extLst>
-                  </a:blip>
-                  <a:srcRect/>
-                  <a:stretch>
-                    <a:fillRect/>
-                  </a:stretch>
-                </pic:blipFill>
-                <pic:spPr bwMode="auto">
-                  <a:xfrm>
-                    <a:off x="0" y="0"/>
-                    <a:ext cx="1457325" cy="419100"/>
-                  </a:xfrm>
-                  <a:prstGeom prst="rect">
-                    <a:avLst/>
-                  </a:prstGeom>
-                  <a:noFill/>
-                  <a:ln>
-                    <a:noFill/>
-                  </a:ln>
-                </pic:spPr>
-              </pic:pic>
-            </a:graphicData>
-          </a:graphic>
-        </wp:inline>
-      </w:drawing>
-    </w:r>
+  </w:p>
+</w:hdr>
+</file>
+
+<file path=word/header2.xml><?xml version="1.0" encoding="utf-8"?>
+<w:hdr xmlns:wpc="http://schemas.microsoft.com/office/word/2010/wordprocessingCanvas" xmlns:mc="http://schemas.openxmlformats.org/markup-compatibility/2006" xmlns:o="urn:schemas-microsoft-com:office:office" xmlns:r="http://schemas.openxmlformats.org/officeDocument/2006/relationships" xmlns:m="http://schemas.openxmlformats.org/officeDocument/2006/math" xmlns:v="urn:schemas-microsoft-com:vml" xmlns:wp14="http://schemas.microsoft.com/office/word/2010/wordprocessingDrawing" xmlns:wp="http://schemas.openxmlformats.org/drawingml/2006/wordprocessingDrawing" xmlns:w10="urn:schemas-microsoft-com:office:word" xmlns:w="http://schemas.openxmlformats.org/wordprocessingml/2006/main" xmlns:w14="http://schemas.microsoft.com/office/word/2010/wordml" xmlns:wpg="http://schemas.microsoft.com/office/word/2010/wordprocessingGroup" xmlns:wpi="http://schemas.microsoft.com/office/word/2010/wordprocessingInk" xmlns:wne="http://schemas.microsoft.com/office/word/2006/wordml" xmlns:wps="http://schemas.microsoft.com/office/word/2010/wordprocessingShape" mc:Ignorable="w14 wp14">
+  <w:p>
+    <w:pPr>
+      <w:pStyle w:val="a4"/>
+    </w:pPr>
+    <w:bookmarkStart w:id="21" w:name="_GoBack"/>
+    <w:bookmarkEnd w:id="21"/>
+  </w:p>
+</w:hdr>
+</file>
+
+<file path=word/header3.xml><?xml version="1.0" encoding="utf-8"?>
+<w:hdr xmlns:wpc="http://schemas.microsoft.com/office/word/2010/wordprocessingCanvas" xmlns:mc="http://schemas.openxmlformats.org/markup-compatibility/2006" xmlns:o="urn:schemas-microsoft-com:office:office" xmlns:r="http://schemas.openxmlformats.org/officeDocument/2006/relationships" xmlns:m="http://schemas.openxmlformats.org/officeDocument/2006/math" xmlns:v="urn:schemas-microsoft-com:vml" xmlns:wp14="http://schemas.microsoft.com/office/word/2010/wordprocessingDrawing" xmlns:wp="http://schemas.openxmlformats.org/drawingml/2006/wordprocessingDrawing" xmlns:w10="urn:schemas-microsoft-com:office:word" xmlns:w="http://schemas.openxmlformats.org/wordprocessingml/2006/main" xmlns:w14="http://schemas.microsoft.com/office/word/2010/wordml" xmlns:wpg="http://schemas.microsoft.com/office/word/2010/wordprocessingGroup" xmlns:wpi="http://schemas.microsoft.com/office/word/2010/wordprocessingInk" xmlns:wne="http://schemas.microsoft.com/office/word/2006/wordml" xmlns:wps="http://schemas.microsoft.com/office/word/2010/wordprocessingShape" mc:Ignorable="w14 wp14">
+  <w:p>
+    <w:pPr>
+      <w:pStyle w:val="a4"/>
+    </w:pPr>
   </w:p>
 </w:hdr>
 </file>
@@ -9708,7 +9686,7 @@
 </file>
 
 <file path=customXml/itemProps1.xml><?xml version="1.0" encoding="utf-8"?>
-<ds:datastoreItem xmlns:ds="http://schemas.openxmlformats.org/officeDocument/2006/customXml" ds:itemID="{B31FB5FD-9F33-4D91-8F6D-0A7BCC348AB2}">
+<ds:datastoreItem xmlns:ds="http://schemas.openxmlformats.org/officeDocument/2006/customXml" ds:itemID="{05AC0EC9-4C48-47E6-B701-42C60CB903A1}">
   <ds:schemaRefs>
     <ds:schemaRef ds:uri="http://schemas.openxmlformats.org/officeDocument/2006/bibliography"/>
   </ds:schemaRefs>

</xml_diff>